<commit_message>
se realizo function para aumentar o disminuir la cantidad de un producto del carrito, se realizo Actualizacion el estado global para que acceda al localStorage primero
</commit_message>
<xml_diff>
--- a/Desarrollo tipo kyte.docx
+++ b/Desarrollo tipo kyte.docx
@@ -919,6 +919,76 @@
         <w:t xml:space="preserve">Documentacion: </w:t>
         <w:br/>
         <w:t xml:space="preserve">Navbar: Se realizo el con un libre diseño el cual consta de una barra superior horizontal en dispositiivos grandes con una imagen del cliente en el medio, a su costado derecho presenta un avatar para logearse y a la izquierda presenta un sidebar desplegable responsive el cual se encarga de mostrar toda la informacion del cliente. Aqui se aplico estados para manejar dentro del navbar la informacion y una vez obtenidos estos datos necesarios para el navbar, utilizamos zustand para alojar un estado global el cual contiene el nombre de la empresa porque lo necesitamos mostrar en el footer. Recordemos que zustand nos permite este control de estados globales y renderiza globalmente en tiempo real si el estado cambia. </w:t>
+      </w:r>
+    </w:p>
+    <w:p>
+      <w:pPr>
+        <w:pStyle w:val="Normal"/>
+        <w:spacing w:before="0" w:after="160"/>
+        <w:ind w:left="-851"/>
+        <w:jc w:val="left"/>
+        <w:rPr>
+          <w:sz w:val="28"/>
+          <w:szCs w:val="28"/>
+        </w:rPr>
+      </w:pPr>
+      <w:r>
+        <w:rPr>
+          <w:sz w:val="28"/>
+          <w:szCs w:val="28"/>
+        </w:rPr>
+      </w:r>
+    </w:p>
+    <w:p>
+      <w:pPr>
+        <w:pStyle w:val="Normal"/>
+        <w:spacing w:before="0" w:after="160"/>
+        <w:ind w:left="-851"/>
+        <w:jc w:val="left"/>
+        <w:rPr>
+          <w:sz w:val="28"/>
+          <w:szCs w:val="28"/>
+        </w:rPr>
+      </w:pPr>
+      <w:r>
+        <w:rPr>
+          <w:sz w:val="28"/>
+          <w:szCs w:val="28"/>
+        </w:rPr>
+      </w:r>
+    </w:p>
+    <w:p>
+      <w:pPr>
+        <w:pStyle w:val="Normal"/>
+        <w:spacing w:before="0" w:after="160"/>
+        <w:ind w:left="-851"/>
+        <w:jc w:val="left"/>
+        <w:rPr>
+          <w:sz w:val="28"/>
+          <w:szCs w:val="28"/>
+        </w:rPr>
+      </w:pPr>
+      <w:r>
+        <w:rPr>
+          <w:sz w:val="28"/>
+          <w:szCs w:val="28"/>
+        </w:rPr>
+        <w:t>10/07/2025: Fix! Carrito y navbar. Modificamos el enfoque, a partir de ahora todos los datos recogidos de la DB por la api (datos de la empresa) se guardaran en localStorage una vez recibidos y renderizo con los datos  del localStorage. Con respecto al carrito vamos a realizar las siguientes modificaciones: Una vez agregado el producto al carrito este se guarda en localStorage por 20 minutos con un timeStamp y utilizaremos un estado global que lea el localStorage para renderizar esos datos. Esto permite que cuando los productos en localStorage cambien el estado global también cambie, y ademas que cuando la pagina se recarge se lea primero el localStorage y el estado Global renderizara los datos xq si nosotros guardamos solo en el estado global los datos en cada refresh del sitio se perderían.</w:t>
+      </w:r>
+    </w:p>
+    <w:p>
+      <w:pPr>
+        <w:pStyle w:val="Normal"/>
+        <w:spacing w:before="0" w:after="160"/>
+        <w:ind w:left="-851"/>
+        <w:jc w:val="left"/>
+        <w:rPr>
+          <w:sz w:val="28"/>
+          <w:szCs w:val="28"/>
+        </w:rPr>
+      </w:pPr>
+      <w:r>
+        <w:rPr/>
       </w:r>
     </w:p>
     <w:sectPr>

</xml_diff>

<commit_message>
style: modificacion estilos del pedido
</commit_message>
<xml_diff>
--- a/Desarrollo tipo kyte.docx
+++ b/Desarrollo tipo kyte.docx
@@ -988,7 +988,89 @@
         </w:rPr>
       </w:pPr>
       <w:r>
-        <w:rPr/>
+        <w:rPr>
+          <w:sz w:val="28"/>
+          <w:szCs w:val="28"/>
+        </w:rPr>
+      </w:r>
+    </w:p>
+    <w:p>
+      <w:pPr>
+        <w:pStyle w:val="Normal"/>
+        <w:spacing w:before="0" w:after="160"/>
+        <w:ind w:left="-851"/>
+        <w:jc w:val="left"/>
+        <w:rPr>
+          <w:b/>
+          <w:bCs/>
+          <w:sz w:val="28"/>
+          <w:szCs w:val="28"/>
+        </w:rPr>
+      </w:pPr>
+      <w:r>
+        <w:rPr>
+          <w:b/>
+          <w:bCs/>
+          <w:sz w:val="28"/>
+          <w:szCs w:val="28"/>
+        </w:rPr>
+        <w:t>Mejoras:</w:t>
+      </w:r>
+    </w:p>
+    <w:p>
+      <w:pPr>
+        <w:pStyle w:val="Normal"/>
+        <w:spacing w:before="0" w:after="160"/>
+        <w:ind w:left="-851"/>
+        <w:jc w:val="left"/>
+        <w:rPr>
+          <w:sz w:val="28"/>
+          <w:szCs w:val="28"/>
+        </w:rPr>
+      </w:pPr>
+      <w:r>
+        <w:rPr>
+          <w:sz w:val="28"/>
+          <w:szCs w:val="28"/>
+        </w:rPr>
+        <w:t xml:space="preserve">El carrito debe eliminarse después de 30 minutos, no importa lo que pase. </w:t>
+      </w:r>
+    </w:p>
+    <w:p>
+      <w:pPr>
+        <w:pStyle w:val="Normal"/>
+        <w:spacing w:before="0" w:after="160"/>
+        <w:ind w:left="-851"/>
+        <w:jc w:val="left"/>
+        <w:rPr>
+          <w:sz w:val="28"/>
+          <w:szCs w:val="28"/>
+        </w:rPr>
+      </w:pPr>
+      <w:r>
+        <w:rPr>
+          <w:sz w:val="28"/>
+          <w:szCs w:val="28"/>
+        </w:rPr>
+        <w:t>En la página del pedido el total y el precio deben estar con un justify content between.</w:t>
+      </w:r>
+    </w:p>
+    <w:p>
+      <w:pPr>
+        <w:pStyle w:val="Normal"/>
+        <w:spacing w:before="0" w:after="160"/>
+        <w:ind w:left="-851"/>
+        <w:jc w:val="left"/>
+        <w:rPr>
+          <w:sz w:val="28"/>
+          <w:szCs w:val="28"/>
+        </w:rPr>
+      </w:pPr>
+      <w:r>
+        <w:rPr>
+          <w:sz w:val="28"/>
+          <w:szCs w:val="28"/>
+        </w:rPr>
       </w:r>
     </w:p>
     <w:sectPr>

</xml_diff>